<commit_message>
Refactor: Enhance PDF merge processing structure and improve documentation
</commit_message>
<xml_diff>
--- a/examples/parsons-report/parsons-report.docx
+++ b/examples/parsons-report/parsons-report.docx
@@ -8,7 +8,9 @@
       <w:sdtPr>
         <w:rPr>
           <w:rFonts w:ascii="Franklin Gothic Medium" w:eastAsia="Times New Roman" w:hAnsi="Franklin Gothic Medium" w:cs="Times New Roman"/>
+          <w:caps w:val="0"/>
           <w:noProof/>
+          <w:color w:val="000000"/>
           <w:spacing w:val="0"/>
           <w:sz w:val="20"/>
           <w:szCs w:val="24"/>
@@ -22,9 +24,7 @@
       <w:sdtEndPr>
         <w:rPr>
           <w:rFonts w:ascii="Franklin Gothic Book" w:hAnsi="Franklin Gothic Book"/>
-          <w:caps w:val="0"/>
           <w:noProof w:val="0"/>
-          <w:color w:val="000000"/>
         </w:rPr>
       </w:sdtEndPr>
       <w:sdtContent>
@@ -215,14 +215,14 @@
       <w:pPr>
         <w:pStyle w:val="Heading1"/>
       </w:pPr>
-      <w:bookmarkStart w:id="1" w:name="_Toc43981772"/>
-      <w:bookmarkStart w:id="2" w:name="_Toc43981839"/>
-      <w:bookmarkStart w:id="3" w:name="_Toc200991879"/>
+      <w:bookmarkStart w:id="1" w:name="_Toc200991879"/>
+      <w:bookmarkStart w:id="2" w:name="_Toc43981772"/>
+      <w:bookmarkStart w:id="3" w:name="_Toc43981839"/>
       <w:r>
         <w:lastRenderedPageBreak/>
         <w:t>Concrete Calculations</w:t>
       </w:r>
-      <w:bookmarkEnd w:id="3"/>
+      <w:bookmarkEnd w:id="1"/>
     </w:p>
     <w:p>
       <w:pPr>
@@ -455,8 +455,8 @@
       <w:r>
         <w:t>]]</w:t>
       </w:r>
-      <w:bookmarkEnd w:id="1"/>
       <w:bookmarkEnd w:id="2"/>
+      <w:bookmarkEnd w:id="3"/>
     </w:p>
     <w:sectPr>
       <w:pgSz w:w="12240" w:h="15840" w:code="1"/>
@@ -6214,6 +6214,7 @@
   <w:style w:type="character" w:default="1" w:styleId="DefaultParagraphFont">
     <w:name w:val="Default Paragraph Font"/>
     <w:uiPriority w:val="1"/>
+    <w:semiHidden/>
     <w:unhideWhenUsed/>
   </w:style>
   <w:style w:type="table" w:default="1" w:styleId="TableNormal">
@@ -8997,9 +8998,10 @@
     <w:next w:val="Normal"/>
     <w:link w:val="Heading1-NoNumberChar"/>
     <w:qFormat/>
-    <w:rsid w:val="00F31F31"/>
+    <w:rsid w:val="0058796A"/>
     <w:pPr>
       <w:spacing w:before="240" w:after="280" w:line="440" w:lineRule="exact"/>
+      <w:outlineLvl w:val="0"/>
     </w:pPr>
     <w:rPr>
       <w:rFonts w:cs="FranklinGothic-Demi"/>
@@ -10829,7 +10831,7 @@
     <w:name w:val="Heading 1 - No Number Char"/>
     <w:basedOn w:val="Heading1Char"/>
     <w:link w:val="Heading1-NoNumber"/>
-    <w:rsid w:val="00F31F31"/>
+    <w:rsid w:val="0058796A"/>
     <w:rPr>
       <w:rFonts w:cs="FranklinGothic-Demi"/>
       <w:caps/>
@@ -11115,16 +11117,6 @@
 </file>
 
 <file path=customXml/item1.xml><?xml version="1.0" encoding="utf-8"?>
-<p:properties xmlns:p="http://schemas.microsoft.com/office/2006/metadata/properties" xmlns:xsi="http://www.w3.org/2001/XMLSchema-instance" xmlns:pc="http://schemas.microsoft.com/office/infopath/2007/PartnerControls">
-  <documentManagement>
-    <Security_x0020_Classification xmlns="47460fb0-0b81-46a1-8752-30c46f4184f8" xsi:nil="true"/>
-    <Classification_x0020_Reason xmlns="47460fb0-0b81-46a1-8752-30c46f4184f8" xsi:nil="true"/>
-    <DocType xmlns="47460fb0-0b81-46a1-8752-30c46f4184f8">Word</DocType>
-  </documentManagement>
-</p:properties>
-</file>
-
-<file path=customXml/item2.xml><?xml version="1.0" encoding="utf-8"?>
 <ct:contentTypeSchema xmlns:ct="http://schemas.microsoft.com/office/2006/metadata/contentType" xmlns:ma="http://schemas.microsoft.com/office/2006/metadata/properties/metaAttributes" ct:_="" ma:_="" ma:contentTypeName="Document" ma:contentTypeID="0x010100CC16306E98676143971E175DEE12278D" ma:contentTypeVersion="11" ma:contentTypeDescription="Create a new document." ma:contentTypeScope="" ma:versionID="835f411e8abacdd973c7f10a3cef96b8">
   <xsd:schema xmlns:xsd="http://www.w3.org/2001/XMLSchema" xmlns:xs="http://www.w3.org/2001/XMLSchema" xmlns:p="http://schemas.microsoft.com/office/2006/metadata/properties" xmlns:ns2="47460fb0-0b81-46a1-8752-30c46f4184f8" targetNamespace="http://schemas.microsoft.com/office/2006/metadata/properties" ma:root="true" ma:fieldsID="5145017ff48b4d26d27955b741907ad5" ns2:_="">
     <xsd:import namespace="47460fb0-0b81-46a1-8752-30c46f4184f8"/>
@@ -11289,7 +11281,21 @@
 </ct:contentTypeSchema>
 </file>
 
+<file path=customXml/item2.xml><?xml version="1.0" encoding="utf-8"?>
+<p:properties xmlns:p="http://schemas.microsoft.com/office/2006/metadata/properties" xmlns:xsi="http://www.w3.org/2001/XMLSchema-instance" xmlns:pc="http://schemas.microsoft.com/office/infopath/2007/PartnerControls">
+  <documentManagement>
+    <Security_x0020_Classification xmlns="47460fb0-0b81-46a1-8752-30c46f4184f8" xsi:nil="true"/>
+    <Classification_x0020_Reason xmlns="47460fb0-0b81-46a1-8752-30c46f4184f8" xsi:nil="true"/>
+    <DocType xmlns="47460fb0-0b81-46a1-8752-30c46f4184f8">Word</DocType>
+  </documentManagement>
+</p:properties>
+</file>
+
 <file path=customXml/item3.xml><?xml version="1.0" encoding="utf-8"?>
+<b:Sources xmlns:b="http://schemas.openxmlformats.org/officeDocument/2006/bibliography" xmlns="http://schemas.openxmlformats.org/officeDocument/2006/bibliography" SelectedStyle="\APA.XSL" StyleName="APA"/>
+</file>
+
+<file path=customXml/item4.xml><?xml version="1.0" encoding="utf-8"?>
 <?mso-contentType ?>
 <FormTemplates xmlns="http://schemas.microsoft.com/sharepoint/v3/contenttype/forms">
   <Display>DocumentLibraryForm</Display>
@@ -11298,21 +11304,7 @@
 </FormTemplates>
 </file>
 
-<file path=customXml/item4.xml><?xml version="1.0" encoding="utf-8"?>
-<b:Sources xmlns:b="http://schemas.openxmlformats.org/officeDocument/2006/bibliography" xmlns="http://schemas.openxmlformats.org/officeDocument/2006/bibliography" SelectedStyle="\APA.XSL" StyleName="APA"/>
-</file>
-
 <file path=customXml/itemProps1.xml><?xml version="1.0" encoding="utf-8"?>
-<ds:datastoreItem xmlns:ds="http://schemas.openxmlformats.org/officeDocument/2006/customXml" ds:itemID="{62CA2F59-9052-4CD9-9101-E7A83FF232E3}">
-  <ds:schemaRefs>
-    <ds:schemaRef ds:uri="http://schemas.microsoft.com/office/2006/metadata/properties"/>
-    <ds:schemaRef ds:uri="http://schemas.microsoft.com/office/infopath/2007/PartnerControls"/>
-    <ds:schemaRef ds:uri="47460fb0-0b81-46a1-8752-30c46f4184f8"/>
-  </ds:schemaRefs>
-</ds:datastoreItem>
-</file>
-
-<file path=customXml/itemProps2.xml><?xml version="1.0" encoding="utf-8"?>
 <ds:datastoreItem xmlns:ds="http://schemas.openxmlformats.org/officeDocument/2006/customXml" ds:itemID="{5D08CAB5-3D1E-4986-960A-89AE41EF1D56}">
   <ds:schemaRefs>
     <ds:schemaRef ds:uri="http://schemas.microsoft.com/office/2006/metadata/contentType"/>
@@ -11330,18 +11322,28 @@
 </ds:datastoreItem>
 </file>
 
+<file path=customXml/itemProps2.xml><?xml version="1.0" encoding="utf-8"?>
+<ds:datastoreItem xmlns:ds="http://schemas.openxmlformats.org/officeDocument/2006/customXml" ds:itemID="{62CA2F59-9052-4CD9-9101-E7A83FF232E3}">
+  <ds:schemaRefs>
+    <ds:schemaRef ds:uri="http://schemas.microsoft.com/office/2006/metadata/properties"/>
+    <ds:schemaRef ds:uri="http://schemas.microsoft.com/office/infopath/2007/PartnerControls"/>
+    <ds:schemaRef ds:uri="47460fb0-0b81-46a1-8752-30c46f4184f8"/>
+  </ds:schemaRefs>
+</ds:datastoreItem>
+</file>
+
 <file path=customXml/itemProps3.xml><?xml version="1.0" encoding="utf-8"?>
+<ds:datastoreItem xmlns:ds="http://schemas.openxmlformats.org/officeDocument/2006/customXml" ds:itemID="{2DB79A32-A3DB-4FDC-A5A1-05E598CE21E5}">
+  <ds:schemaRefs>
+    <ds:schemaRef ds:uri="http://schemas.openxmlformats.org/officeDocument/2006/bibliography"/>
+  </ds:schemaRefs>
+</ds:datastoreItem>
+</file>
+
+<file path=customXml/itemProps4.xml><?xml version="1.0" encoding="utf-8"?>
 <ds:datastoreItem xmlns:ds="http://schemas.openxmlformats.org/officeDocument/2006/customXml" ds:itemID="{DFA9DAC5-9896-4F2F-9313-87430C043661}">
   <ds:schemaRefs>
     <ds:schemaRef ds:uri="http://schemas.microsoft.com/sharepoint/v3/contenttype/forms"/>
   </ds:schemaRefs>
 </ds:datastoreItem>
-</file>
-
-<file path=customXml/itemProps4.xml><?xml version="1.0" encoding="utf-8"?>
-<ds:datastoreItem xmlns:ds="http://schemas.openxmlformats.org/officeDocument/2006/customXml" ds:itemID="{2DB79A32-A3DB-4FDC-A5A1-05E598CE21E5}">
-  <ds:schemaRefs>
-    <ds:schemaRef ds:uri="http://schemas.openxmlformats.org/officeDocument/2006/bibliography"/>
-  </ds:schemaRefs>
-</ds:datastoreItem>
 </file>
</xml_diff>

<commit_message>
Refactor: Update launch configuration, add TODO for scale parameter, and improve DOCX marker handling
</commit_message>
<xml_diff>
--- a/examples/parsons-report/parsons-report.docx
+++ b/examples/parsons-report/parsons-report.docx
@@ -265,23 +265,7 @@
         </w:numPr>
       </w:pPr>
       <w:r>
-        <w:t>Materials: [Concrete compressive strength (</w:t>
-      </w:r>
-      <w:proofErr w:type="spellStart"/>
-      <w:r>
-        <w:t>f'c</w:t>
-      </w:r>
-      <w:proofErr w:type="spellEnd"/>
-      <w:r>
-        <w:t>), steel yield strength (</w:t>
-      </w:r>
-      <w:proofErr w:type="spellStart"/>
-      <w:r>
-        <w:t>fsy</w:t>
-      </w:r>
-      <w:proofErr w:type="spellEnd"/>
-      <w:r>
-        <w:t>)]</w:t>
+        <w:t>Materials: [Concrete compressive strength (f'c), steel yield strength (fsy)]</w:t>
       </w:r>
     </w:p>
     <w:p>
@@ -423,6 +407,9 @@
             </w:r>
             <w:r>
               <w:t>Overlays\Pile Cap Design (negative moment).pdf</w:t>
+            </w:r>
+            <w:r>
+              <w:t>, crop=false</w:t>
             </w:r>
             <w:r>
               <w:t>]]</w:t>
@@ -11117,6 +11104,20 @@
 </file>
 
 <file path=customXml/item1.xml><?xml version="1.0" encoding="utf-8"?>
+<b:Sources xmlns:b="http://schemas.openxmlformats.org/officeDocument/2006/bibliography" xmlns="http://schemas.openxmlformats.org/officeDocument/2006/bibliography" SelectedStyle="\APA.XSL" StyleName="APA"/>
+</file>
+
+<file path=customXml/item2.xml><?xml version="1.0" encoding="utf-8"?>
+<p:properties xmlns:p="http://schemas.microsoft.com/office/2006/metadata/properties" xmlns:xsi="http://www.w3.org/2001/XMLSchema-instance" xmlns:pc="http://schemas.microsoft.com/office/infopath/2007/PartnerControls">
+  <documentManagement>
+    <Security_x0020_Classification xmlns="47460fb0-0b81-46a1-8752-30c46f4184f8" xsi:nil="true"/>
+    <Classification_x0020_Reason xmlns="47460fb0-0b81-46a1-8752-30c46f4184f8" xsi:nil="true"/>
+    <DocType xmlns="47460fb0-0b81-46a1-8752-30c46f4184f8">Word</DocType>
+  </documentManagement>
+</p:properties>
+</file>
+
+<file path=customXml/item3.xml><?xml version="1.0" encoding="utf-8"?>
 <ct:contentTypeSchema xmlns:ct="http://schemas.microsoft.com/office/2006/metadata/contentType" xmlns:ma="http://schemas.microsoft.com/office/2006/metadata/properties/metaAttributes" ct:_="" ma:_="" ma:contentTypeName="Document" ma:contentTypeID="0x010100CC16306E98676143971E175DEE12278D" ma:contentTypeVersion="11" ma:contentTypeDescription="Create a new document." ma:contentTypeScope="" ma:versionID="835f411e8abacdd973c7f10a3cef96b8">
   <xsd:schema xmlns:xsd="http://www.w3.org/2001/XMLSchema" xmlns:xs="http://www.w3.org/2001/XMLSchema" xmlns:p="http://schemas.microsoft.com/office/2006/metadata/properties" xmlns:ns2="47460fb0-0b81-46a1-8752-30c46f4184f8" targetNamespace="http://schemas.microsoft.com/office/2006/metadata/properties" ma:root="true" ma:fieldsID="5145017ff48b4d26d27955b741907ad5" ns2:_="">
     <xsd:import namespace="47460fb0-0b81-46a1-8752-30c46f4184f8"/>
@@ -11281,20 +11282,6 @@
 </ct:contentTypeSchema>
 </file>
 
-<file path=customXml/item2.xml><?xml version="1.0" encoding="utf-8"?>
-<p:properties xmlns:p="http://schemas.microsoft.com/office/2006/metadata/properties" xmlns:xsi="http://www.w3.org/2001/XMLSchema-instance" xmlns:pc="http://schemas.microsoft.com/office/infopath/2007/PartnerControls">
-  <documentManagement>
-    <Security_x0020_Classification xmlns="47460fb0-0b81-46a1-8752-30c46f4184f8" xsi:nil="true"/>
-    <Classification_x0020_Reason xmlns="47460fb0-0b81-46a1-8752-30c46f4184f8" xsi:nil="true"/>
-    <DocType xmlns="47460fb0-0b81-46a1-8752-30c46f4184f8">Word</DocType>
-  </documentManagement>
-</p:properties>
-</file>
-
-<file path=customXml/item3.xml><?xml version="1.0" encoding="utf-8"?>
-<b:Sources xmlns:b="http://schemas.openxmlformats.org/officeDocument/2006/bibliography" xmlns="http://schemas.openxmlformats.org/officeDocument/2006/bibliography" SelectedStyle="\APA.XSL" StyleName="APA"/>
-</file>
-
 <file path=customXml/item4.xml><?xml version="1.0" encoding="utf-8"?>
 <?mso-contentType ?>
 <FormTemplates xmlns="http://schemas.microsoft.com/sharepoint/v3/contenttype/forms">
@@ -11305,6 +11292,24 @@
 </file>
 
 <file path=customXml/itemProps1.xml><?xml version="1.0" encoding="utf-8"?>
+<ds:datastoreItem xmlns:ds="http://schemas.openxmlformats.org/officeDocument/2006/customXml" ds:itemID="{2DB79A32-A3DB-4FDC-A5A1-05E598CE21E5}">
+  <ds:schemaRefs>
+    <ds:schemaRef ds:uri="http://schemas.openxmlformats.org/officeDocument/2006/bibliography"/>
+  </ds:schemaRefs>
+</ds:datastoreItem>
+</file>
+
+<file path=customXml/itemProps2.xml><?xml version="1.0" encoding="utf-8"?>
+<ds:datastoreItem xmlns:ds="http://schemas.openxmlformats.org/officeDocument/2006/customXml" ds:itemID="{62CA2F59-9052-4CD9-9101-E7A83FF232E3}">
+  <ds:schemaRefs>
+    <ds:schemaRef ds:uri="http://schemas.microsoft.com/office/2006/metadata/properties"/>
+    <ds:schemaRef ds:uri="http://schemas.microsoft.com/office/infopath/2007/PartnerControls"/>
+    <ds:schemaRef ds:uri="47460fb0-0b81-46a1-8752-30c46f4184f8"/>
+  </ds:schemaRefs>
+</ds:datastoreItem>
+</file>
+
+<file path=customXml/itemProps3.xml><?xml version="1.0" encoding="utf-8"?>
 <ds:datastoreItem xmlns:ds="http://schemas.openxmlformats.org/officeDocument/2006/customXml" ds:itemID="{5D08CAB5-3D1E-4986-960A-89AE41EF1D56}">
   <ds:schemaRefs>
     <ds:schemaRef ds:uri="http://schemas.microsoft.com/office/2006/metadata/contentType"/>
@@ -11322,24 +11327,6 @@
 </ds:datastoreItem>
 </file>
 
-<file path=customXml/itemProps2.xml><?xml version="1.0" encoding="utf-8"?>
-<ds:datastoreItem xmlns:ds="http://schemas.openxmlformats.org/officeDocument/2006/customXml" ds:itemID="{62CA2F59-9052-4CD9-9101-E7A83FF232E3}">
-  <ds:schemaRefs>
-    <ds:schemaRef ds:uri="http://schemas.microsoft.com/office/2006/metadata/properties"/>
-    <ds:schemaRef ds:uri="http://schemas.microsoft.com/office/infopath/2007/PartnerControls"/>
-    <ds:schemaRef ds:uri="47460fb0-0b81-46a1-8752-30c46f4184f8"/>
-  </ds:schemaRefs>
-</ds:datastoreItem>
-</file>
-
-<file path=customXml/itemProps3.xml><?xml version="1.0" encoding="utf-8"?>
-<ds:datastoreItem xmlns:ds="http://schemas.openxmlformats.org/officeDocument/2006/customXml" ds:itemID="{2DB79A32-A3DB-4FDC-A5A1-05E598CE21E5}">
-  <ds:schemaRefs>
-    <ds:schemaRef ds:uri="http://schemas.openxmlformats.org/officeDocument/2006/bibliography"/>
-  </ds:schemaRefs>
-</ds:datastoreItem>
-</file>
-
 <file path=customXml/itemProps4.xml><?xml version="1.0" encoding="utf-8"?>
 <ds:datastoreItem xmlns:ds="http://schemas.openxmlformats.org/officeDocument/2006/customXml" ds:itemID="{DFA9DAC5-9896-4F2F-9313-87430C043661}">
   <ds:schemaRefs>

</xml_diff>